<commit_message>
Java Capgemini trail finished
</commit_message>
<xml_diff>
--- a/CSS avançado/aula 5.docx
+++ b/CSS avançado/aula 5.docx
@@ -4,6 +4,9 @@
   <w:body>
     <w:p>
       <w:r>
+        <w:rPr>
+          <w:noProof/>
+        </w:rPr>
         <w:drawing>
           <wp:inline distT="0" distB="0" distL="0" distR="0" wp14:anchorId="3C70BB25" wp14:editId="2C7CAFA2">
             <wp:extent cx="3962400" cy="1300920"/>
@@ -43,6 +46,9 @@
     </w:p>
     <w:p>
       <w:r>
+        <w:rPr>
+          <w:noProof/>
+        </w:rPr>
         <w:drawing>
           <wp:inline distT="0" distB="0" distL="0" distR="0" wp14:anchorId="6B4ABA59" wp14:editId="6CEBCA1F">
             <wp:extent cx="2941320" cy="938359"/>
@@ -82,6 +88,9 @@
     </w:p>
     <w:p>
       <w:r>
+        <w:rPr>
+          <w:noProof/>
+        </w:rPr>
         <w:drawing>
           <wp:inline distT="0" distB="0" distL="0" distR="0" wp14:anchorId="34B96A04" wp14:editId="19629AF1">
             <wp:extent cx="3915567" cy="1386840"/>
@@ -121,6 +130,9 @@
     </w:p>
     <w:p>
       <w:r>
+        <w:rPr>
+          <w:noProof/>
+        </w:rPr>
         <w:drawing>
           <wp:inline distT="0" distB="0" distL="0" distR="0" wp14:anchorId="37300CA8" wp14:editId="563DECAF">
             <wp:extent cx="4213860" cy="1148604"/>
@@ -160,6 +172,9 @@
     </w:p>
     <w:p>
       <w:r>
+        <w:rPr>
+          <w:noProof/>
+        </w:rPr>
         <w:drawing>
           <wp:inline distT="0" distB="0" distL="0" distR="0" wp14:anchorId="122810C4" wp14:editId="0261A61E">
             <wp:extent cx="3962400" cy="961245"/>
@@ -199,6 +214,9 @@
     </w:p>
     <w:p>
       <w:r>
+        <w:rPr>
+          <w:noProof/>
+        </w:rPr>
         <w:drawing>
           <wp:inline distT="0" distB="0" distL="0" distR="0" wp14:anchorId="5DAECF6B" wp14:editId="5909436D">
             <wp:extent cx="3863340" cy="2572228"/>
@@ -244,6 +262,9 @@
         </w:rPr>
       </w:pPr>
       <w:r>
+        <w:rPr>
+          <w:noProof/>
+        </w:rPr>
         <w:lastRenderedPageBreak/>
         <w:drawing>
           <wp:inline distT="0" distB="0" distL="0" distR="0" wp14:anchorId="02F08E4A" wp14:editId="63A7F4CD">
@@ -308,6 +329,9 @@
     </w:p>
     <w:p>
       <w:r>
+        <w:rPr>
+          <w:noProof/>
+        </w:rPr>
         <w:drawing>
           <wp:inline distT="0" distB="0" distL="0" distR="0" wp14:anchorId="03C54EC0" wp14:editId="4D59537B">
             <wp:extent cx="2606040" cy="1398938"/>
@@ -345,6 +369,9 @@
         </w:drawing>
       </w:r>
       <w:r>
+        <w:rPr>
+          <w:noProof/>
+        </w:rPr>
         <w:drawing>
           <wp:inline distT="0" distB="0" distL="0" distR="0" wp14:anchorId="483C5AA1" wp14:editId="4E6DA6B5">
             <wp:extent cx="1409897" cy="838317"/>
@@ -399,6 +426,9 @@
     </w:p>
     <w:p>
       <w:r>
+        <w:rPr>
+          <w:noProof/>
+        </w:rPr>
         <w:drawing>
           <wp:inline distT="0" distB="0" distL="0" distR="0" wp14:anchorId="0C9279AB" wp14:editId="6E9A1CE4">
             <wp:extent cx="2613270" cy="1386840"/>
@@ -438,7 +468,176 @@
     </w:p>
     <w:p>
       <w:r>
-        <w:t>s</w:t>
+        <w:drawing>
+          <wp:inline distT="0" distB="0" distL="0" distR="0" wp14:anchorId="3EAF61DB" wp14:editId="46358FB6">
+            <wp:extent cx="4297680" cy="2004304"/>
+            <wp:effectExtent l="0" t="0" r="7620" b="0"/>
+            <wp:docPr id="5" name="Imagem 5"/>
+            <wp:cNvGraphicFramePr>
+              <a:graphicFrameLocks xmlns:a="http://schemas.openxmlformats.org/drawingml/2006/main" noChangeAspect="1"/>
+            </wp:cNvGraphicFramePr>
+            <a:graphic xmlns:a="http://schemas.openxmlformats.org/drawingml/2006/main">
+              <a:graphicData uri="http://schemas.openxmlformats.org/drawingml/2006/picture">
+                <pic:pic xmlns:pic="http://schemas.openxmlformats.org/drawingml/2006/picture">
+                  <pic:nvPicPr>
+                    <pic:cNvPr id="1" name=""/>
+                    <pic:cNvPicPr/>
+                  </pic:nvPicPr>
+                  <pic:blipFill>
+                    <a:blip r:embed="rId14"/>
+                    <a:stretch>
+                      <a:fillRect/>
+                    </a:stretch>
+                  </pic:blipFill>
+                  <pic:spPr>
+                    <a:xfrm>
+                      <a:off x="0" y="0"/>
+                      <a:ext cx="4313167" cy="2011527"/>
+                    </a:xfrm>
+                    <a:prstGeom prst="rect">
+                      <a:avLst/>
+                    </a:prstGeom>
+                  </pic:spPr>
+                </pic:pic>
+              </a:graphicData>
+            </a:graphic>
+          </wp:inline>
+        </w:drawing>
+      </w:r>
+    </w:p>
+    <w:p>
+      <w:r>
+        <w:drawing>
+          <wp:inline distT="0" distB="0" distL="0" distR="0" wp14:anchorId="4685A1CE" wp14:editId="6B705B6B">
+            <wp:extent cx="3733800" cy="792071"/>
+            <wp:effectExtent l="0" t="0" r="0" b="8255"/>
+            <wp:docPr id="9" name="Imagem 9"/>
+            <wp:cNvGraphicFramePr>
+              <a:graphicFrameLocks xmlns:a="http://schemas.openxmlformats.org/drawingml/2006/main" noChangeAspect="1"/>
+            </wp:cNvGraphicFramePr>
+            <a:graphic xmlns:a="http://schemas.openxmlformats.org/drawingml/2006/main">
+              <a:graphicData uri="http://schemas.openxmlformats.org/drawingml/2006/picture">
+                <pic:pic xmlns:pic="http://schemas.openxmlformats.org/drawingml/2006/picture">
+                  <pic:nvPicPr>
+                    <pic:cNvPr id="1" name=""/>
+                    <pic:cNvPicPr/>
+                  </pic:nvPicPr>
+                  <pic:blipFill>
+                    <a:blip r:embed="rId15"/>
+                    <a:stretch>
+                      <a:fillRect/>
+                    </a:stretch>
+                  </pic:blipFill>
+                  <pic:spPr>
+                    <a:xfrm>
+                      <a:off x="0" y="0"/>
+                      <a:ext cx="3754222" cy="796403"/>
+                    </a:xfrm>
+                    <a:prstGeom prst="rect">
+                      <a:avLst/>
+                    </a:prstGeom>
+                  </pic:spPr>
+                </pic:pic>
+              </a:graphicData>
+            </a:graphic>
+          </wp:inline>
+        </w:drawing>
+      </w:r>
+      <w:r>
+        <w:t xml:space="preserve">Forma </w:t>
+      </w:r>
+      <w:r>
+        <w:rPr>
+          <w:b/>
+          <w:bCs/>
+        </w:rPr>
+        <w:t>desnecessária</w:t>
+      </w:r>
+    </w:p>
+    <w:p>
+      <w:r>
+        <w:drawing>
+          <wp:inline distT="0" distB="0" distL="0" distR="0" wp14:anchorId="0440AB19" wp14:editId="2BE57092">
+            <wp:extent cx="3169920" cy="137491"/>
+            <wp:effectExtent l="0" t="0" r="0" b="0"/>
+            <wp:docPr id="10" name="Imagem 10"/>
+            <wp:cNvGraphicFramePr>
+              <a:graphicFrameLocks xmlns:a="http://schemas.openxmlformats.org/drawingml/2006/main" noChangeAspect="1"/>
+            </wp:cNvGraphicFramePr>
+            <a:graphic xmlns:a="http://schemas.openxmlformats.org/drawingml/2006/main">
+              <a:graphicData uri="http://schemas.openxmlformats.org/drawingml/2006/picture">
+                <pic:pic xmlns:pic="http://schemas.openxmlformats.org/drawingml/2006/picture">
+                  <pic:nvPicPr>
+                    <pic:cNvPr id="1" name=""/>
+                    <pic:cNvPicPr/>
+                  </pic:nvPicPr>
+                  <pic:blipFill>
+                    <a:blip r:embed="rId16"/>
+                    <a:stretch>
+                      <a:fillRect/>
+                    </a:stretch>
+                  </pic:blipFill>
+                  <pic:spPr>
+                    <a:xfrm>
+                      <a:off x="0" y="0"/>
+                      <a:ext cx="3243321" cy="140675"/>
+                    </a:xfrm>
+                    <a:prstGeom prst="rect">
+                      <a:avLst/>
+                    </a:prstGeom>
+                  </pic:spPr>
+                </pic:pic>
+              </a:graphicData>
+            </a:graphic>
+          </wp:inline>
+        </w:drawing>
+      </w:r>
+      <w:r>
+        <w:t>Criando outro projeto React</w:t>
+      </w:r>
+    </w:p>
+    <w:p>
+      <w:r>
+        <w:t>Troquei o nome do CSS por ‘App.module.css’ e troquei o nome de sua importação.</w:t>
+      </w:r>
+    </w:p>
+    <w:p>
+      <w:r>
+        <w:drawing>
+          <wp:inline distT="0" distB="0" distL="0" distR="0" wp14:anchorId="1882AC23" wp14:editId="535C1B9D">
+            <wp:extent cx="4343400" cy="1615440"/>
+            <wp:effectExtent l="0" t="0" r="0" b="3810"/>
+            <wp:docPr id="14" name="Imagem 14"/>
+            <wp:cNvGraphicFramePr>
+              <a:graphicFrameLocks xmlns:a="http://schemas.openxmlformats.org/drawingml/2006/main" noChangeAspect="1"/>
+            </wp:cNvGraphicFramePr>
+            <a:graphic xmlns:a="http://schemas.openxmlformats.org/drawingml/2006/main">
+              <a:graphicData uri="http://schemas.openxmlformats.org/drawingml/2006/picture">
+                <pic:pic xmlns:pic="http://schemas.openxmlformats.org/drawingml/2006/picture">
+                  <pic:nvPicPr>
+                    <pic:cNvPr id="1" name=""/>
+                    <pic:cNvPicPr/>
+                  </pic:nvPicPr>
+                  <pic:blipFill>
+                    <a:blip r:embed="rId17"/>
+                    <a:stretch>
+                      <a:fillRect/>
+                    </a:stretch>
+                  </pic:blipFill>
+                  <pic:spPr>
+                    <a:xfrm>
+                      <a:off x="0" y="0"/>
+                      <a:ext cx="4373062" cy="1626472"/>
+                    </a:xfrm>
+                    <a:prstGeom prst="rect">
+                      <a:avLst/>
+                    </a:prstGeom>
+                  </pic:spPr>
+                </pic:pic>
+              </a:graphicData>
+            </a:graphic>
+          </wp:inline>
+        </w:drawing>
       </w:r>
     </w:p>
     <w:sectPr>

</xml_diff>